<commit_message>
I'm just tired of this thing..............................
</commit_message>
<xml_diff>
--- a/src/main/resources/documents/Служебная записка.docx
+++ b/src/main/resources/documents/Служебная записка.docx
@@ -169,8 +169,20 @@
           <w:sz w:val="24"/>
           <w:szCs w:val="24"/>
         </w:rPr>
-        <w:t>Врублевской М.В.</w:t>
+        <w:t xml:space="preserve">Врублевской </w:t>
       </w:r>
+      <w:proofErr w:type="gramStart"/>
+      <w:r>
+        <w:rPr>
+          <w:rFonts w:ascii="Times New Roman" w:hAnsi="Times New Roman"/>
+          <w:b/>
+          <w:color w:val="000000"/>
+          <w:sz w:val="24"/>
+          <w:szCs w:val="24"/>
+        </w:rPr>
+        <w:t>М.В.</w:t>
+      </w:r>
+      <w:proofErr w:type="gramEnd"/>
     </w:p>
     <w:p>
       <w:pPr>
@@ -406,7 +418,27 @@
           <w:sz w:val="24"/>
           <w:szCs w:val="24"/>
         </w:rPr>
-        <w:t xml:space="preserve">с пп </w:t>
+        <w:t xml:space="preserve">с </w:t>
+      </w:r>
+      <w:proofErr w:type="spellStart"/>
+      <w:r>
+        <w:rPr>
+          <w:rFonts w:ascii="Times New Roman" w:hAnsi="Times New Roman"/>
+          <w:color w:val="000000"/>
+          <w:sz w:val="24"/>
+          <w:szCs w:val="24"/>
+        </w:rPr>
+        <w:t>пп</w:t>
+      </w:r>
+      <w:proofErr w:type="spellEnd"/>
+      <w:r>
+        <w:rPr>
+          <w:rFonts w:ascii="Times New Roman" w:hAnsi="Times New Roman"/>
+          <w:color w:val="000000"/>
+          <w:sz w:val="24"/>
+          <w:szCs w:val="24"/>
+        </w:rPr>
+        <w:t xml:space="preserve"> </w:t>
       </w:r>
       <w:r>
         <w:rPr>
@@ -487,7 +519,27 @@
           <w:sz w:val="24"/>
           <w:szCs w:val="24"/>
         </w:rPr>
-        <w:t xml:space="preserve"> о закупках товаров, работ, услуг для нужд ФГАОУ ВО «СПбПУ».    </w:t>
+        <w:t xml:space="preserve"> о закупках товаров, работ, услуг для нужд ФГАОУ ВО «</w:t>
+      </w:r>
+      <w:proofErr w:type="spellStart"/>
+      <w:r>
+        <w:rPr>
+          <w:rFonts w:ascii="Times New Roman" w:hAnsi="Times New Roman"/>
+          <w:color w:val="000000"/>
+          <w:sz w:val="24"/>
+          <w:szCs w:val="24"/>
+        </w:rPr>
+        <w:t>СПбПУ</w:t>
+      </w:r>
+      <w:proofErr w:type="spellEnd"/>
+      <w:r>
+        <w:rPr>
+          <w:rFonts w:ascii="Times New Roman" w:hAnsi="Times New Roman"/>
+          <w:color w:val="000000"/>
+          <w:sz w:val="24"/>
+          <w:szCs w:val="24"/>
+        </w:rPr>
+        <w:t xml:space="preserve">».    </w:t>
       </w:r>
     </w:p>
     <w:p>
@@ -527,7 +579,7 @@
           <w:sz w:val="24"/>
           <w:szCs w:val="24"/>
         </w:rPr>
-        <w:t>$SHORT_DESCRIPTION</w:t>
+        <w:t>SHORT_DESCRIPTION</w:t>
       </w:r>
       <w:r>
         <w:rPr>
@@ -635,13 +687,16 @@
         <w:tblLook w:val="04A0" w:firstRow="1" w:lastRow="0" w:firstColumn="1" w:lastColumn="0" w:noHBand="0" w:noVBand="1"/>
       </w:tblPr>
       <w:tblGrid>
-        <w:gridCol w:w="8550"/>
-        <w:gridCol w:w="1656"/>
+        <w:gridCol w:w="7797"/>
+        <w:gridCol w:w="2177"/>
       </w:tblGrid>
       <w:tr>
+        <w:trPr>
+          <w:trHeight w:val="636"/>
+        </w:trPr>
         <w:tc>
           <w:tcPr>
-            <w:tcW w:w="9634" w:type="dxa"/>
+            <w:tcW w:w="7797" w:type="dxa"/>
           </w:tcPr>
           <w:p>
             <w:pPr>
@@ -686,7 +741,7 @@
         </w:tc>
         <w:tc>
           <w:tcPr>
-            <w:tcW w:w="562" w:type="dxa"/>
+            <w:tcW w:w="2177" w:type="dxa"/>
             <w:tcBorders>
               <w:bottom w:val="single" w:sz="4" w:space="0" w:color="auto"/>
             </w:tcBorders>
@@ -695,16 +750,24 @@
           <w:p>
             <w:pPr>
               <w:spacing w:line="276" w:lineRule="auto"/>
-              <w:jc w:val="center"/>
               <w:rPr>
                 <w:rFonts w:ascii="Times New Roman" w:hAnsi="Times New Roman"/>
                 <w:color w:val="000000"/>
                 <w:sz w:val="24"/>
                 <w:szCs w:val="24"/>
-                <w:highlight w:val="yellow"/>
                 <w:lang w:val="en-US"/>
               </w:rPr>
             </w:pPr>
+            <w:r>
+              <w:rPr>
+                <w:rFonts w:ascii="Times New Roman" w:hAnsi="Times New Roman"/>
+                <w:color w:val="000000"/>
+                <w:sz w:val="24"/>
+                <w:szCs w:val="24"/>
+                <w:lang w:val="en-US"/>
+              </w:rPr>
+              <w:t xml:space="preserve">  </w:t>
+            </w:r>
             <w:r>
               <w:rPr>
                 <w:rFonts w:ascii="Times New Roman" w:hAnsi="Times New Roman"/>
@@ -976,6 +1039,16 @@
                 <w:color w:val="000000"/>
                 <w:sz w:val="24"/>
                 <w:szCs w:val="24"/>
+                <w:lang w:val="en-US"/>
+              </w:rPr>
+              <w:t xml:space="preserve"> </w:t>
+            </w:r>
+            <w:r>
+              <w:rPr>
+                <w:rFonts w:ascii="Times New Roman" w:hAnsi="Times New Roman"/>
+                <w:color w:val="000000"/>
+                <w:sz w:val="24"/>
+                <w:szCs w:val="24"/>
               </w:rPr>
               <w:t>PURCHASE_RUB_NUMB</w:t>
             </w:r>
@@ -1053,6 +1126,16 @@
                 <w:color w:val="000000"/>
                 <w:sz w:val="24"/>
                 <w:szCs w:val="24"/>
+                <w:lang w:val="en-US"/>
+              </w:rPr>
+              <w:t xml:space="preserve"> </w:t>
+            </w:r>
+            <w:r>
+              <w:rPr>
+                <w:rFonts w:ascii="Times New Roman" w:hAnsi="Times New Roman"/>
+                <w:color w:val="000000"/>
+                <w:sz w:val="24"/>
+                <w:szCs w:val="24"/>
               </w:rPr>
               <w:t>PURCHASE_RUB</w:t>
             </w:r>
@@ -1071,7 +1154,7 @@
                 <w:sz w:val="24"/>
                 <w:szCs w:val="24"/>
               </w:rPr>
-              <w:t>рублей 00 копеек</w:t>
+              <w:t>рублей</w:t>
             </w:r>
           </w:p>
         </w:tc>
@@ -1096,6 +1179,52 @@
                 <w:szCs w:val="24"/>
               </w:rPr>
             </w:pPr>
+            <w:r>
+              <w:rPr>
+                <w:rFonts w:ascii="Times New Roman" w:hAnsi="Times New Roman"/>
+                <w:color w:val="000000"/>
+                <w:sz w:val="24"/>
+                <w:szCs w:val="24"/>
+                <w:lang w:val="en-US"/>
+              </w:rPr>
+              <w:t xml:space="preserve"> </w:t>
+            </w:r>
+            <w:r>
+              <w:rPr>
+                <w:rFonts w:ascii="Times New Roman" w:hAnsi="Times New Roman"/>
+                <w:color w:val="000000"/>
+                <w:sz w:val="24"/>
+                <w:szCs w:val="24"/>
+              </w:rPr>
+              <w:t>PURCHASE_</w:t>
+            </w:r>
+            <w:r>
+              <w:rPr>
+                <w:rFonts w:ascii="Times New Roman" w:hAnsi="Times New Roman"/>
+                <w:color w:val="000000"/>
+                <w:sz w:val="24"/>
+                <w:szCs w:val="24"/>
+                <w:lang w:val="en-US"/>
+              </w:rPr>
+              <w:t>COP</w:t>
+            </w:r>
+            <w:r>
+              <w:rPr>
+                <w:rFonts w:ascii="Calibri" w:hAnsi="Calibri" w:cs="Calibri"/>
+                <w:color w:val="000000"/>
+                <w:szCs w:val="22"/>
+              </w:rPr>
+              <w:t xml:space="preserve"> </w:t>
+            </w:r>
+            <w:r>
+              <w:rPr>
+                <w:rFonts w:ascii="Times New Roman" w:hAnsi="Times New Roman"/>
+                <w:color w:val="000000"/>
+                <w:sz w:val="24"/>
+                <w:szCs w:val="24"/>
+              </w:rPr>
+              <w:t>копеек</w:t>
+            </w:r>
           </w:p>
         </w:tc>
       </w:tr>
@@ -1336,7 +1465,27 @@
                 <w:sz w:val="24"/>
                 <w:szCs w:val="28"/>
               </w:rPr>
-              <w:t>Инициатор закупки  ______________</w:t>
+              <w:t xml:space="preserve">Инициатор </w:t>
+            </w:r>
+            <w:proofErr w:type="gramStart"/>
+            <w:r>
+              <w:rPr>
+                <w:rFonts w:ascii="Times New Roman" w:hAnsi="Times New Roman"/>
+                <w:color w:val="000000"/>
+                <w:sz w:val="24"/>
+                <w:szCs w:val="28"/>
+              </w:rPr>
+              <w:t>закупки  _</w:t>
+            </w:r>
+            <w:proofErr w:type="gramEnd"/>
+            <w:r>
+              <w:rPr>
+                <w:rFonts w:ascii="Times New Roman" w:hAnsi="Times New Roman"/>
+                <w:color w:val="000000"/>
+                <w:sz w:val="24"/>
+                <w:szCs w:val="28"/>
+              </w:rPr>
+              <w:t>_____________</w:t>
             </w:r>
             <w:r>
               <w:rPr>
@@ -1534,13 +1683,23 @@
               </w:rPr>
               <w:t xml:space="preserve">_____    </w:t>
             </w:r>
+            <w:proofErr w:type="gramStart"/>
             <w:r>
               <w:rPr>
                 <w:rFonts w:ascii="Times New Roman" w:hAnsi="Times New Roman"/>
                 <w:color w:val="000000"/>
                 <w:u w:val="single"/>
               </w:rPr>
-              <w:t xml:space="preserve">А.И. Боровков    </w:t>
+              <w:t>А.И.</w:t>
+            </w:r>
+            <w:proofErr w:type="gramEnd"/>
+            <w:r>
+              <w:rPr>
+                <w:rFonts w:ascii="Times New Roman" w:hAnsi="Times New Roman"/>
+                <w:color w:val="000000"/>
+                <w:u w:val="single"/>
+              </w:rPr>
+              <w:t xml:space="preserve"> Боровков    </w:t>
             </w:r>
           </w:p>
           <w:p>
@@ -1576,7 +1735,29 @@
                 <w:sz w:val="24"/>
                 <w:vertAlign w:val="superscript"/>
               </w:rPr>
-              <w:t xml:space="preserve">(подпись)          </w:t>
+              <w:t>(</w:t>
+            </w:r>
+            <w:proofErr w:type="gramStart"/>
+            <w:r>
+              <w:rPr>
+                <w:rFonts w:ascii="Times New Roman" w:hAnsi="Times New Roman"/>
+                <w:i/>
+                <w:color w:val="000000"/>
+                <w:sz w:val="24"/>
+                <w:vertAlign w:val="superscript"/>
+              </w:rPr>
+              <w:t xml:space="preserve">подпись)   </w:t>
+            </w:r>
+            <w:proofErr w:type="gramEnd"/>
+            <w:r>
+              <w:rPr>
+                <w:rFonts w:ascii="Times New Roman" w:hAnsi="Times New Roman"/>
+                <w:i/>
+                <w:color w:val="000000"/>
+                <w:sz w:val="24"/>
+                <w:vertAlign w:val="superscript"/>
+              </w:rPr>
+              <w:t xml:space="preserve">       </w:t>
             </w:r>
             <w:r>
               <w:rPr>
@@ -2253,7 +2434,27 @@
                 <w:sz w:val="24"/>
                 <w:szCs w:val="28"/>
               </w:rPr>
-              <w:t>Инициатор закупки  ______________</w:t>
+              <w:t xml:space="preserve">Инициатор </w:t>
+            </w:r>
+            <w:proofErr w:type="gramStart"/>
+            <w:r>
+              <w:rPr>
+                <w:rFonts w:ascii="Times New Roman" w:hAnsi="Times New Roman"/>
+                <w:color w:val="000000"/>
+                <w:sz w:val="24"/>
+                <w:szCs w:val="28"/>
+              </w:rPr>
+              <w:t>закупки  _</w:t>
+            </w:r>
+            <w:proofErr w:type="gramEnd"/>
+            <w:r>
+              <w:rPr>
+                <w:rFonts w:ascii="Times New Roman" w:hAnsi="Times New Roman"/>
+                <w:color w:val="000000"/>
+                <w:sz w:val="24"/>
+                <w:szCs w:val="28"/>
+              </w:rPr>
+              <w:t>_____________</w:t>
             </w:r>
             <w:r>
               <w:rPr>

</xml_diff>